<commit_message>
Task 1 - 5 completed
</commit_message>
<xml_diff>
--- a/Build_Query_Challenge_Sulaiman_Mohamed.docx
+++ b/Build_Query_Challenge_Sulaiman_Mohamed.docx
@@ -8,13 +8,17 @@
           <w:color w:val="4472C4" w:themeColor="accent1"/>
         </w:rPr>
       </w:pPr>
-      <w:bookmarkStart w:id="0" w:name="_GoBack"/>
-      <w:bookmarkEnd w:id="0"/>
       <w:r>
         <w:rPr>
           <w:color w:val="4472C4" w:themeColor="accent1"/>
         </w:rPr>
         <w:t>Student ID:</w:t>
+      </w:r>
+      <w:r>
+        <w:rPr>
+          <w:color w:val="4472C4" w:themeColor="accent1"/>
+        </w:rPr>
+        <w:t xml:space="preserve"> 102176657</w:t>
       </w:r>
     </w:p>
     <w:p>
@@ -35,6 +39,26 @@
           <w:color w:val="4472C4" w:themeColor="accent1"/>
         </w:rPr>
         <w:t>Name:</w:t>
+      </w:r>
+      <w:r>
+        <w:rPr>
+          <w:color w:val="4472C4" w:themeColor="accent1"/>
+        </w:rPr>
+        <w:t xml:space="preserve"> </w:t>
+      </w:r>
+      <w:proofErr w:type="spellStart"/>
+      <w:r>
+        <w:rPr>
+          <w:color w:val="4472C4" w:themeColor="accent1"/>
+        </w:rPr>
+        <w:t>Sulaiman</w:t>
+      </w:r>
+      <w:proofErr w:type="spellEnd"/>
+      <w:r>
+        <w:rPr>
+          <w:color w:val="4472C4" w:themeColor="accent1"/>
+        </w:rPr>
+        <w:t xml:space="preserve"> Mohamed</w:t>
       </w:r>
     </w:p>
     <w:p>
@@ -83,6 +107,56 @@
           <w:szCs w:val="22"/>
         </w:rPr>
       </w:pPr>
+      <w:r>
+        <w:rPr>
+          <w:rFonts w:ascii="Calibri" w:eastAsia="Times New Roman" w:hAnsi="Calibri" w:cs="Calibri"/>
+          <w:noProof/>
+          <w:color w:val="000000" w:themeColor="text1"/>
+          <w:sz w:val="22"/>
+          <w:szCs w:val="22"/>
+        </w:rPr>
+        <w:drawing>
+          <wp:inline distT="0" distB="0" distL="0" distR="0" wp14:anchorId="779852D0" wp14:editId="0735E699">
+            <wp:extent cx="5727700" cy="1212215"/>
+            <wp:effectExtent l="0" t="0" r="0" b="0"/>
+            <wp:docPr id="1" name="Picture 1"/>
+            <wp:cNvGraphicFramePr>
+              <a:graphicFrameLocks xmlns:a="http://schemas.openxmlformats.org/drawingml/2006/main" noChangeAspect="1"/>
+            </wp:cNvGraphicFramePr>
+            <a:graphic xmlns:a="http://schemas.openxmlformats.org/drawingml/2006/main">
+              <a:graphicData uri="http://schemas.openxmlformats.org/drawingml/2006/picture">
+                <pic:pic xmlns:pic="http://schemas.openxmlformats.org/drawingml/2006/picture">
+                  <pic:nvPicPr>
+                    <pic:cNvPr id="1" name="Screen Shot 2019-10-14 at 9.32.48 am.png"/>
+                    <pic:cNvPicPr/>
+                  </pic:nvPicPr>
+                  <pic:blipFill>
+                    <a:blip r:embed="rId7">
+                      <a:extLst>
+                        <a:ext uri="{28A0092B-C50C-407E-A947-70E740481C1C}">
+                          <a14:useLocalDpi xmlns:a14="http://schemas.microsoft.com/office/drawing/2010/main" val="0"/>
+                        </a:ext>
+                      </a:extLst>
+                    </a:blip>
+                    <a:stretch>
+                      <a:fillRect/>
+                    </a:stretch>
+                  </pic:blipFill>
+                  <pic:spPr>
+                    <a:xfrm>
+                      <a:off x="0" y="0"/>
+                      <a:ext cx="5727700" cy="1212215"/>
+                    </a:xfrm>
+                    <a:prstGeom prst="rect">
+                      <a:avLst/>
+                    </a:prstGeom>
+                  </pic:spPr>
+                </pic:pic>
+              </a:graphicData>
+            </a:graphic>
+          </wp:inline>
+        </w:drawing>
+      </w:r>
     </w:p>
     <w:p>
       <w:pPr>
@@ -106,6 +180,7 @@
         <w:rPr>
           <w:rFonts w:eastAsia="Times New Roman"/>
         </w:rPr>
+        <w:lastRenderedPageBreak/>
         <w:t>Task 2 Screenshot</w:t>
       </w:r>
     </w:p>
@@ -119,6 +194,56 @@
           <w:szCs w:val="22"/>
         </w:rPr>
       </w:pPr>
+      <w:r>
+        <w:rPr>
+          <w:rFonts w:ascii="Calibri" w:eastAsia="Times New Roman" w:hAnsi="Calibri" w:cs="Calibri"/>
+          <w:noProof/>
+          <w:color w:val="000000" w:themeColor="text1"/>
+          <w:sz w:val="22"/>
+          <w:szCs w:val="22"/>
+        </w:rPr>
+        <w:drawing>
+          <wp:inline distT="0" distB="0" distL="0" distR="0" wp14:anchorId="5F94DA24" wp14:editId="5BB46FB5">
+            <wp:extent cx="5727700" cy="5945505"/>
+            <wp:effectExtent l="0" t="0" r="0" b="0"/>
+            <wp:docPr id="3" name="Picture 3"/>
+            <wp:cNvGraphicFramePr>
+              <a:graphicFrameLocks xmlns:a="http://schemas.openxmlformats.org/drawingml/2006/main" noChangeAspect="1"/>
+            </wp:cNvGraphicFramePr>
+            <a:graphic xmlns:a="http://schemas.openxmlformats.org/drawingml/2006/main">
+              <a:graphicData uri="http://schemas.openxmlformats.org/drawingml/2006/picture">
+                <pic:pic xmlns:pic="http://schemas.openxmlformats.org/drawingml/2006/picture">
+                  <pic:nvPicPr>
+                    <pic:cNvPr id="3" name="Screen Shot 2019-10-21 at 9.18.02 am.png"/>
+                    <pic:cNvPicPr/>
+                  </pic:nvPicPr>
+                  <pic:blipFill>
+                    <a:blip r:embed="rId8">
+                      <a:extLst>
+                        <a:ext uri="{28A0092B-C50C-407E-A947-70E740481C1C}">
+                          <a14:useLocalDpi xmlns:a14="http://schemas.microsoft.com/office/drawing/2010/main" val="0"/>
+                        </a:ext>
+                      </a:extLst>
+                    </a:blip>
+                    <a:stretch>
+                      <a:fillRect/>
+                    </a:stretch>
+                  </pic:blipFill>
+                  <pic:spPr>
+                    <a:xfrm>
+                      <a:off x="0" y="0"/>
+                      <a:ext cx="5727700" cy="5945505"/>
+                    </a:xfrm>
+                    <a:prstGeom prst="rect">
+                      <a:avLst/>
+                    </a:prstGeom>
+                  </pic:spPr>
+                </pic:pic>
+              </a:graphicData>
+            </a:graphic>
+          </wp:inline>
+        </w:drawing>
+      </w:r>
     </w:p>
     <w:p>
       <w:pPr>
@@ -144,6 +269,17 @@
     </w:p>
     <w:p>
       <w:pPr>
+        <w:spacing w:before="100" w:beforeAutospacing="1" w:after="100" w:afterAutospacing="1"/>
+        <w:rPr>
+          <w:rFonts w:ascii="Calibri" w:eastAsia="Times New Roman" w:hAnsi="Calibri" w:cs="Calibri"/>
+          <w:color w:val="000000" w:themeColor="text1"/>
+          <w:sz w:val="22"/>
+          <w:szCs w:val="22"/>
+        </w:rPr>
+      </w:pPr>
+    </w:p>
+    <w:p>
+      <w:pPr>
         <w:pStyle w:val="Heading1"/>
         <w:rPr>
           <w:rFonts w:eastAsia="Times New Roman"/>
@@ -153,6 +289,7 @@
         <w:rPr>
           <w:rFonts w:eastAsia="Times New Roman"/>
         </w:rPr>
+        <w:lastRenderedPageBreak/>
         <w:t>Task 3 Screenshot</w:t>
       </w:r>
     </w:p>
@@ -166,6 +303,58 @@
           <w:szCs w:val="22"/>
         </w:rPr>
       </w:pPr>
+      <w:r>
+        <w:rPr>
+          <w:rFonts w:ascii="Calibri" w:eastAsia="Times New Roman" w:hAnsi="Calibri" w:cs="Calibri"/>
+          <w:noProof/>
+          <w:color w:val="000000" w:themeColor="text1"/>
+          <w:sz w:val="22"/>
+          <w:szCs w:val="22"/>
+        </w:rPr>
+        <w:drawing>
+          <wp:inline distT="0" distB="0" distL="0" distR="0" wp14:anchorId="38441544" wp14:editId="62FA2BBB">
+            <wp:extent cx="5727700" cy="2868295"/>
+            <wp:effectExtent l="0" t="0" r="0" b="1905"/>
+            <wp:docPr id="4" name="Picture 4"/>
+            <wp:cNvGraphicFramePr>
+              <a:graphicFrameLocks xmlns:a="http://schemas.openxmlformats.org/drawingml/2006/main" noChangeAspect="1"/>
+            </wp:cNvGraphicFramePr>
+            <a:graphic xmlns:a="http://schemas.openxmlformats.org/drawingml/2006/main">
+              <a:graphicData uri="http://schemas.openxmlformats.org/drawingml/2006/picture">
+                <pic:pic xmlns:pic="http://schemas.openxmlformats.org/drawingml/2006/picture">
+                  <pic:nvPicPr>
+                    <pic:cNvPr id="4" name="Screen Shot 2019-10-21 at 9.33.15 am.png"/>
+                    <pic:cNvPicPr/>
+                  </pic:nvPicPr>
+                  <pic:blipFill>
+                    <a:blip r:embed="rId9">
+                      <a:extLst>
+                        <a:ext uri="{28A0092B-C50C-407E-A947-70E740481C1C}">
+                          <a14:useLocalDpi xmlns:a14="http://schemas.microsoft.com/office/drawing/2010/main" val="0"/>
+                        </a:ext>
+                      </a:extLst>
+                    </a:blip>
+                    <a:stretch>
+                      <a:fillRect/>
+                    </a:stretch>
+                  </pic:blipFill>
+                  <pic:spPr>
+                    <a:xfrm>
+                      <a:off x="0" y="0"/>
+                      <a:ext cx="5727700" cy="2868295"/>
+                    </a:xfrm>
+                    <a:prstGeom prst="rect">
+                      <a:avLst/>
+                    </a:prstGeom>
+                  </pic:spPr>
+                </pic:pic>
+              </a:graphicData>
+            </a:graphic>
+          </wp:inline>
+        </w:drawing>
+      </w:r>
+      <w:bookmarkStart w:id="0" w:name="_GoBack"/>
+      <w:bookmarkEnd w:id="0"/>
     </w:p>
     <w:p>
       <w:pPr>
@@ -178,7 +367,7 @@
       </w:pPr>
     </w:p>
     <w:sectPr>
-      <w:headerReference w:type="default" r:id="rId7"/>
+      <w:headerReference w:type="default" r:id="rId10"/>
       <w:pgSz w:w="11900" w:h="16840"/>
       <w:pgMar w:top="1440" w:right="1440" w:bottom="1440" w:left="1440" w:header="708" w:footer="708" w:gutter="0"/>
       <w:cols w:space="708"/>

</xml_diff>